<commit_message>
some chnages made to proposal
</commit_message>
<xml_diff>
--- a/OS Database comparison.docx
+++ b/OS Database comparison.docx
@@ -8,6 +8,8 @@
           <w:b/>
         </w:rPr>
       </w:pPr>
+      <w:bookmarkStart w:id="0" w:name="_Hlk488941499"/>
+      <w:bookmarkStart w:id="1" w:name="_GoBack"/>
       <w:r>
         <w:rPr>
           <w:rFonts w:hint="eastAsia"/>
@@ -2218,26 +2220,6 @@
     <w:p>
       <w:pPr>
         <w:pStyle w:val="NoSpacing"/>
-      </w:pPr>
-    </w:p>
-    <w:p>
-      <w:pPr>
-        <w:pStyle w:val="NoSpacing"/>
-      </w:pPr>
-    </w:p>
-    <w:p>
-      <w:pPr>
-        <w:pStyle w:val="NoSpacing"/>
-      </w:pPr>
-    </w:p>
-    <w:p>
-      <w:pPr>
-        <w:pStyle w:val="NoSpacing"/>
-      </w:pPr>
-    </w:p>
-    <w:p>
-      <w:pPr>
-        <w:pStyle w:val="NoSpacing"/>
         <w:rPr>
           <w:b/>
         </w:rPr>
@@ -2247,6 +2229,7 @@
           <w:rFonts w:hint="eastAsia"/>
           <w:b/>
         </w:rPr>
+        <w:lastRenderedPageBreak/>
         <w:t xml:space="preserve">Database Software </w:t>
       </w:r>
       <w:r>
@@ -2984,8 +2967,8 @@
       <w:r>
         <w:t>SQLite being a server less database makes it ideal for developing a standalone application.</w:t>
       </w:r>
-      <w:bookmarkStart w:id="0" w:name="_GoBack"/>
       <w:bookmarkEnd w:id="0"/>
+      <w:bookmarkEnd w:id="1"/>
     </w:p>
     <w:sectPr>
       <w:pgSz w:w="12240" w:h="15840"/>
@@ -4544,7 +4527,7 @@
 </file>
 
 <file path=customXml/itemProps1.xml><?xml version="1.0" encoding="utf-8"?>
-<ds:datastoreItem xmlns:ds="http://schemas.openxmlformats.org/officeDocument/2006/customXml" ds:itemID="{BDAC55B7-F156-4413-BF04-B1176756E3FF}">
+<ds:datastoreItem xmlns:ds="http://schemas.openxmlformats.org/officeDocument/2006/customXml" ds:itemID="{E2E07371-F33E-448E-90E5-C5820DAFDC1E}">
   <ds:schemaRefs>
     <ds:schemaRef ds:uri="http://schemas.openxmlformats.org/officeDocument/2006/bibliography"/>
   </ds:schemaRefs>

</xml_diff>